<commit_message>
Revert "More final work"
This reverts commit 8072e156ce9186f80f6f636c288f3b476c6d9012.
</commit_message>
<xml_diff>
--- a/ProjectReport/Final_Work_Distribution_Sheet.docx
+++ b/ProjectReport/Final_Work_Distribution_Sheet.docx
@@ -215,94 +215,6 @@
           <w:tcPr>
             <w:tcW w:w="9083" w:type="dxa"/>
           </w:tcPr>
-          <w:p>
-            <w:pPr>
-              <w:pStyle w:val="ListParagraph"/>
-              <w:numPr>
-                <w:ilvl w:val="0"/>
-                <w:numId w:val="2"/>
-              </w:numPr>
-            </w:pPr>
-            <w:r>
-              <w:t xml:space="preserve">Code Part </w:t>
-            </w:r>
-            <w:r>
-              <w:t xml:space="preserve">B2, which was </w:t>
-            </w:r>
-            <w:proofErr w:type="spellStart"/>
-            <w:r>
-              <w:t>getAdverseEvents</w:t>
-            </w:r>
-            <w:proofErr w:type="spellEnd"/>
-            <w:r>
-              <w:t xml:space="preserve">, </w:t>
-            </w:r>
-            <w:proofErr w:type="spellStart"/>
-            <w:r>
-              <w:t>retrieveStudyData</w:t>
-            </w:r>
-            <w:proofErr w:type="spellEnd"/>
-            <w:r>
-              <w:t xml:space="preserve">, </w:t>
-            </w:r>
-            <w:proofErr w:type="spellStart"/>
-            <w:r>
-              <w:t>extractAdverseEventsFields</w:t>
-            </w:r>
-            <w:proofErr w:type="spellEnd"/>
-            <w:r>
-              <w:t xml:space="preserve">, </w:t>
-            </w:r>
-          </w:p>
-          <w:p>
-            <w:pPr>
-              <w:pStyle w:val="ListParagraph"/>
-              <w:numPr>
-                <w:ilvl w:val="0"/>
-                <w:numId w:val="2"/>
-              </w:numPr>
-            </w:pPr>
-            <w:r>
-              <w:t xml:space="preserve">Code for formatting drug names (removing dosing information, </w:t>
-            </w:r>
-            <w:proofErr w:type="spellStart"/>
-            <w:r>
-              <w:t>etc</w:t>
-            </w:r>
-            <w:proofErr w:type="spellEnd"/>
-            <w:r>
-              <w:t>)</w:t>
-            </w:r>
-          </w:p>
-          <w:p>
-            <w:pPr>
-              <w:pStyle w:val="ListParagraph"/>
-              <w:numPr>
-                <w:ilvl w:val="0"/>
-                <w:numId w:val="2"/>
-              </w:numPr>
-            </w:pPr>
-            <w:r>
-              <w:t>Part A visualizations</w:t>
-            </w:r>
-          </w:p>
-          <w:p>
-            <w:pPr>
-              <w:pStyle w:val="ListParagraph"/>
-              <w:numPr>
-                <w:ilvl w:val="0"/>
-                <w:numId w:val="2"/>
-              </w:numPr>
-            </w:pPr>
-            <w:r>
-              <w:t>Part B2 Methods, Results write up</w:t>
-            </w:r>
-          </w:p>
-          <w:p>
-            <w:pPr>
-              <w:pStyle w:val="ListParagraph"/>
-            </w:pPr>
-          </w:p>
           <w:p/>
           <w:p/>
           <w:p/>

</xml_diff>

<commit_message>
Revert "Revert "More final work""
This reverts commit 1a56578f953593323d0b2d4ef3d1565055702435.
</commit_message>
<xml_diff>
--- a/ProjectReport/Final_Work_Distribution_Sheet.docx
+++ b/ProjectReport/Final_Work_Distribution_Sheet.docx
@@ -215,6 +215,94 @@
           <w:tcPr>
             <w:tcW w:w="9083" w:type="dxa"/>
           </w:tcPr>
+          <w:p>
+            <w:pPr>
+              <w:pStyle w:val="ListParagraph"/>
+              <w:numPr>
+                <w:ilvl w:val="0"/>
+                <w:numId w:val="2"/>
+              </w:numPr>
+            </w:pPr>
+            <w:r>
+              <w:t xml:space="preserve">Code Part </w:t>
+            </w:r>
+            <w:r>
+              <w:t xml:space="preserve">B2, which was </w:t>
+            </w:r>
+            <w:proofErr w:type="spellStart"/>
+            <w:r>
+              <w:t>getAdverseEvents</w:t>
+            </w:r>
+            <w:proofErr w:type="spellEnd"/>
+            <w:r>
+              <w:t xml:space="preserve">, </w:t>
+            </w:r>
+            <w:proofErr w:type="spellStart"/>
+            <w:r>
+              <w:t>retrieveStudyData</w:t>
+            </w:r>
+            <w:proofErr w:type="spellEnd"/>
+            <w:r>
+              <w:t xml:space="preserve">, </w:t>
+            </w:r>
+            <w:proofErr w:type="spellStart"/>
+            <w:r>
+              <w:t>extractAdverseEventsFields</w:t>
+            </w:r>
+            <w:proofErr w:type="spellEnd"/>
+            <w:r>
+              <w:t xml:space="preserve">, </w:t>
+            </w:r>
+          </w:p>
+          <w:p>
+            <w:pPr>
+              <w:pStyle w:val="ListParagraph"/>
+              <w:numPr>
+                <w:ilvl w:val="0"/>
+                <w:numId w:val="2"/>
+              </w:numPr>
+            </w:pPr>
+            <w:r>
+              <w:t xml:space="preserve">Code for formatting drug names (removing dosing information, </w:t>
+            </w:r>
+            <w:proofErr w:type="spellStart"/>
+            <w:r>
+              <w:t>etc</w:t>
+            </w:r>
+            <w:proofErr w:type="spellEnd"/>
+            <w:r>
+              <w:t>)</w:t>
+            </w:r>
+          </w:p>
+          <w:p>
+            <w:pPr>
+              <w:pStyle w:val="ListParagraph"/>
+              <w:numPr>
+                <w:ilvl w:val="0"/>
+                <w:numId w:val="2"/>
+              </w:numPr>
+            </w:pPr>
+            <w:r>
+              <w:t>Part A visualizations</w:t>
+            </w:r>
+          </w:p>
+          <w:p>
+            <w:pPr>
+              <w:pStyle w:val="ListParagraph"/>
+              <w:numPr>
+                <w:ilvl w:val="0"/>
+                <w:numId w:val="2"/>
+              </w:numPr>
+            </w:pPr>
+            <w:r>
+              <w:t>Part B2 Methods, Results write up</w:t>
+            </w:r>
+          </w:p>
+          <w:p>
+            <w:pPr>
+              <w:pStyle w:val="ListParagraph"/>
+            </w:pPr>
+          </w:p>
           <w:p/>
           <w:p/>
           <w:p/>

</xml_diff>